<commit_message>
Resolved issue with SimpleImageSlide
I was having all sorts of problems with this file -  it would render in
pdf, but created a broken link in html. Finally, I discovered that I
forgot to add the .dita extension to this file in the ditamap.
</commit_message>
<xml_diff>
--- a/CroyC-dita-memo.docx
+++ b/CroyC-dita-memo.docx
@@ -31,8 +31,16 @@
         <w:rPr>
           <w:rFonts w:ascii="Times New Roman" w:hAnsi="Times New Roman"/>
         </w:rPr>
-        <w:t xml:space="preserve"> Cindy Croy</w:t>
-      </w:r>
+        <w:t xml:space="preserve"> Cindy </w:t>
+      </w:r>
+      <w:proofErr w:type="spellStart"/>
+      <w:r>
+        <w:rPr>
+          <w:rFonts w:ascii="Times New Roman" w:hAnsi="Times New Roman"/>
+        </w:rPr>
+        <w:t>Croy</w:t>
+      </w:r>
+      <w:proofErr w:type="spellEnd"/>
     </w:p>
     <w:p>
       <w:pPr>
@@ -126,8 +134,16 @@
         <w:rPr>
           <w:rStyle w:val="Emphasis"/>
         </w:rPr>
-        <w:t>What is included</w:t>
-      </w:r>
+        <w:t xml:space="preserve">What is </w:t>
+      </w:r>
+      <w:proofErr w:type="gramStart"/>
+      <w:r>
+        <w:rPr>
+          <w:rStyle w:val="Emphasis"/>
+        </w:rPr>
+        <w:t>included</w:t>
+      </w:r>
+      <w:proofErr w:type="gramEnd"/>
     </w:p>
     <w:p>
       <w:pPr>
@@ -261,28 +277,7 @@
           <w:rFonts w:ascii="Times New Roman" w:hAnsi="Times New Roman"/>
           <w:color w:val="000000"/>
         </w:rPr>
-        <w:t>However, i</w:t>
-      </w:r>
-      <w:r>
-        <w:rPr>
-          <w:rFonts w:ascii="Times New Roman" w:hAnsi="Times New Roman"/>
-          <w:color w:val="000000"/>
-        </w:rPr>
-        <w:t>t needs to be simplified for a three slide presentation</w:t>
-      </w:r>
-      <w:r>
-        <w:rPr>
-          <w:rFonts w:ascii="Times New Roman" w:hAnsi="Times New Roman"/>
-          <w:color w:val="000000"/>
-        </w:rPr>
-        <w:t xml:space="preserve"> and the first task gives steps for doing this</w:t>
-      </w:r>
-      <w:r>
-        <w:rPr>
-          <w:rFonts w:ascii="Times New Roman" w:hAnsi="Times New Roman"/>
-          <w:color w:val="000000"/>
-        </w:rPr>
-        <w:t>.</w:t>
+        <w:t>However, it needs to be simplified for a three slide presentation and the first task gives steps for doing this.</w:t>
       </w:r>
     </w:p>
     <w:p>
@@ -496,8 +491,17 @@
           <w:rFonts w:ascii="Times New Roman" w:hAnsi="Times New Roman"/>
           <w:color w:val="000000"/>
         </w:rPr>
-        <w:t xml:space="preserve"> a conref</w:t>
-      </w:r>
+        <w:t xml:space="preserve"> a </w:t>
+      </w:r>
+      <w:proofErr w:type="spellStart"/>
+      <w:r>
+        <w:rPr>
+          <w:rFonts w:ascii="Times New Roman" w:hAnsi="Times New Roman"/>
+          <w:color w:val="000000"/>
+        </w:rPr>
+        <w:t>conref</w:t>
+      </w:r>
+      <w:proofErr w:type="spellEnd"/>
       <w:r>
         <w:rPr>
           <w:rFonts w:ascii="Times New Roman" w:hAnsi="Times New Roman"/>
@@ -596,35 +600,7 @@
           <w:rFonts w:ascii="Times New Roman" w:hAnsi="Times New Roman"/>
           <w:color w:val="000000"/>
         </w:rPr>
-        <w:t xml:space="preserve"> who </w:t>
-      </w:r>
-      <w:r>
-        <w:rPr>
-          <w:rFonts w:ascii="Times New Roman" w:hAnsi="Times New Roman"/>
-          <w:color w:val="000000"/>
-        </w:rPr>
-        <w:t xml:space="preserve">is fairly naïve about HTML and CSS </w:t>
-      </w:r>
-      <w:r>
-        <w:rPr>
-          <w:rFonts w:ascii="Times New Roman" w:hAnsi="Times New Roman"/>
-          <w:color w:val="000000"/>
-        </w:rPr>
-        <w:t>(</w:t>
-      </w:r>
-      <w:r>
-        <w:rPr>
-          <w:rFonts w:ascii="Times New Roman" w:hAnsi="Times New Roman"/>
-          <w:color w:val="000000"/>
-        </w:rPr>
-        <w:t>like I was when I started using Reveal.js</w:t>
-      </w:r>
-      <w:r>
-        <w:rPr>
-          <w:rFonts w:ascii="Times New Roman" w:hAnsi="Times New Roman"/>
-          <w:color w:val="000000"/>
-        </w:rPr>
-        <w:t>)</w:t>
+        <w:t xml:space="preserve"> who is fairly naïve about HTML and CSS (like I was when I started using Reveal.js)</w:t>
       </w:r>
       <w:r>
         <w:rPr>
@@ -666,42 +642,377 @@
     </w:p>
     <w:p>
       <w:pPr>
-        <w:rPr>
-          <w:rFonts w:ascii="Times New Roman" w:hAnsi="Times New Roman"/>
-          <w:color w:val="000000"/>
-        </w:rPr>
-      </w:pPr>
-    </w:p>
-    <w:p>
-      <w:pPr>
-        <w:rPr>
-          <w:rFonts w:ascii="Times New Roman" w:hAnsi="Times New Roman"/>
-          <w:color w:val="000000"/>
-        </w:rPr>
-      </w:pPr>
-      <w:r>
-        <w:rPr>
-          <w:rFonts w:ascii="Times New Roman" w:hAnsi="Times New Roman"/>
-          <w:color w:val="000000"/>
-        </w:rPr>
-        <w:t>The reset topics should be in a choice container</w:t>
-      </w:r>
-      <w:r>
-        <w:rPr>
-          <w:rFonts w:ascii="Times New Roman" w:hAnsi="Times New Roman"/>
-          <w:color w:val="000000"/>
-        </w:rPr>
-        <w:t xml:space="preserve"> so that each of the child topics will link to each other. Initially I had these in one document, but using “choice” in the topic only gave me a text list, not link choices</w:t>
+        <w:pStyle w:val="ListParagraph"/>
+        <w:widowControl/>
+        <w:numPr>
+          <w:ilvl w:val="0"/>
+          <w:numId w:val="2"/>
+        </w:numPr>
+        <w:suppressAutoHyphens w:val="0"/>
+        <w:spacing w:after="160" w:line="259" w:lineRule="auto"/>
+      </w:pPr>
+      <w:r>
+        <w:rPr>
+          <w:rFonts w:ascii="Times New Roman" w:hAnsi="Times New Roman"/>
+          <w:color w:val="000000"/>
+        </w:rPr>
+        <w:lastRenderedPageBreak/>
+        <w:t xml:space="preserve">The </w:t>
+      </w:r>
+      <w:r>
+        <w:rPr>
+          <w:rFonts w:ascii="Times New Roman" w:hAnsi="Times New Roman"/>
+          <w:color w:val="000000"/>
+        </w:rPr>
+        <w:t>“</w:t>
+      </w:r>
+      <w:r>
+        <w:rPr>
+          <w:rFonts w:ascii="Times New Roman" w:hAnsi="Times New Roman"/>
+          <w:color w:val="000000"/>
+        </w:rPr>
+        <w:t>resetting the default</w:t>
+      </w:r>
+      <w:r>
+        <w:rPr>
+          <w:rFonts w:ascii="Times New Roman" w:hAnsi="Times New Roman"/>
+          <w:color w:val="000000"/>
+        </w:rPr>
+        <w:t>”</w:t>
+      </w:r>
+      <w:r>
+        <w:rPr>
+          <w:rFonts w:ascii="Times New Roman" w:hAnsi="Times New Roman"/>
+          <w:color w:val="000000"/>
+        </w:rPr>
+        <w:t xml:space="preserve"> </w:t>
+      </w:r>
+      <w:r>
+        <w:rPr>
+          <w:rFonts w:ascii="Times New Roman" w:hAnsi="Times New Roman"/>
+          <w:color w:val="000000"/>
+        </w:rPr>
+        <w:t xml:space="preserve">task </w:t>
+      </w:r>
+      <w:r>
+        <w:rPr>
+          <w:rFonts w:ascii="Times New Roman" w:hAnsi="Times New Roman"/>
+          <w:color w:val="000000"/>
+        </w:rPr>
+        <w:t>is proving to be challenging. I want the task to look like this:</w:t>
+      </w:r>
+      <w:r>
+        <w:t xml:space="preserve"> </w:t>
+      </w:r>
+    </w:p>
+    <w:p>
+      <w:pPr>
+        <w:pStyle w:val="ListParagraph"/>
+        <w:widowControl/>
+        <w:suppressAutoHyphens w:val="0"/>
+        <w:spacing w:after="160" w:line="259" w:lineRule="auto"/>
+      </w:pPr>
+      <w:r>
+        <w:t>Task – reset Reveal defaults</w:t>
+      </w:r>
+    </w:p>
+    <w:p>
+      <w:pPr>
+        <w:pStyle w:val="ListParagraph"/>
+        <w:widowControl/>
+        <w:numPr>
+          <w:ilvl w:val="1"/>
+          <w:numId w:val="2"/>
+        </w:numPr>
+        <w:suppressAutoHyphens w:val="0"/>
+        <w:spacing w:after="160" w:line="259" w:lineRule="auto"/>
+      </w:pPr>
+      <w:r>
+        <w:t>Choice – delete resets</w:t>
+      </w:r>
+    </w:p>
+    <w:p>
+      <w:pPr>
+        <w:pStyle w:val="ListParagraph"/>
+        <w:widowControl/>
+        <w:numPr>
+          <w:ilvl w:val="2"/>
+          <w:numId w:val="2"/>
+        </w:numPr>
+        <w:suppressAutoHyphens w:val="0"/>
+        <w:spacing w:after="160" w:line="259" w:lineRule="auto"/>
+      </w:pPr>
+      <w:r>
+        <w:t>Step</w:t>
+      </w:r>
+    </w:p>
+    <w:p>
+      <w:pPr>
+        <w:pStyle w:val="ListParagraph"/>
+        <w:widowControl/>
+        <w:numPr>
+          <w:ilvl w:val="2"/>
+          <w:numId w:val="2"/>
+        </w:numPr>
+        <w:suppressAutoHyphens w:val="0"/>
+        <w:spacing w:after="160" w:line="259" w:lineRule="auto"/>
+      </w:pPr>
+      <w:r>
+        <w:t>Step</w:t>
+      </w:r>
+    </w:p>
+    <w:p>
+      <w:pPr>
+        <w:pStyle w:val="ListParagraph"/>
+        <w:widowControl/>
+        <w:numPr>
+          <w:ilvl w:val="2"/>
+          <w:numId w:val="2"/>
+        </w:numPr>
+        <w:suppressAutoHyphens w:val="0"/>
+        <w:spacing w:after="160" w:line="259" w:lineRule="auto"/>
+      </w:pPr>
+      <w:r>
+        <w:t>Step</w:t>
+      </w:r>
+    </w:p>
+    <w:p>
+      <w:pPr>
+        <w:pStyle w:val="ListParagraph"/>
+        <w:widowControl/>
+        <w:numPr>
+          <w:ilvl w:val="1"/>
+          <w:numId w:val="2"/>
+        </w:numPr>
+        <w:suppressAutoHyphens w:val="0"/>
+        <w:spacing w:after="160" w:line="259" w:lineRule="auto"/>
+      </w:pPr>
+      <w:r>
+        <w:t>Choice – revise CSS</w:t>
+      </w:r>
+    </w:p>
+    <w:p>
+      <w:pPr>
+        <w:pStyle w:val="ListParagraph"/>
+        <w:widowControl/>
+        <w:numPr>
+          <w:ilvl w:val="2"/>
+          <w:numId w:val="2"/>
+        </w:numPr>
+        <w:suppressAutoHyphens w:val="0"/>
+        <w:spacing w:after="160" w:line="259" w:lineRule="auto"/>
+      </w:pPr>
+      <w:r>
+        <w:t>Step</w:t>
+      </w:r>
+    </w:p>
+    <w:p>
+      <w:pPr>
+        <w:pStyle w:val="ListParagraph"/>
+        <w:widowControl/>
+        <w:numPr>
+          <w:ilvl w:val="2"/>
+          <w:numId w:val="2"/>
+        </w:numPr>
+        <w:suppressAutoHyphens w:val="0"/>
+        <w:spacing w:after="160" w:line="259" w:lineRule="auto"/>
+      </w:pPr>
+      <w:r>
+        <w:t>Step</w:t>
+      </w:r>
+    </w:p>
+    <w:p>
+      <w:pPr>
+        <w:pStyle w:val="ListParagraph"/>
+        <w:widowControl/>
+        <w:numPr>
+          <w:ilvl w:val="2"/>
+          <w:numId w:val="2"/>
+        </w:numPr>
+        <w:suppressAutoHyphens w:val="0"/>
+        <w:spacing w:after="160" w:line="259" w:lineRule="auto"/>
+      </w:pPr>
+      <w:r>
+        <w:t>Step</w:t>
+      </w:r>
+    </w:p>
+    <w:p>
+      <w:pPr>
+        <w:pStyle w:val="ListParagraph"/>
+        <w:widowControl/>
+        <w:numPr>
+          <w:ilvl w:val="1"/>
+          <w:numId w:val="2"/>
+        </w:numPr>
+        <w:suppressAutoHyphens w:val="0"/>
+        <w:spacing w:after="160" w:line="259" w:lineRule="auto"/>
+      </w:pPr>
+      <w:r>
+        <w:t xml:space="preserve">Choice – make </w:t>
+      </w:r>
+      <w:r>
+        <w:t>ne</w:t>
+      </w:r>
+      <w:r>
+        <w:t>w CSS</w:t>
+      </w:r>
+    </w:p>
+    <w:p>
+      <w:pPr>
+        <w:pStyle w:val="ListParagraph"/>
+        <w:widowControl/>
+        <w:numPr>
+          <w:ilvl w:val="2"/>
+          <w:numId w:val="2"/>
+        </w:numPr>
+        <w:suppressAutoHyphens w:val="0"/>
+        <w:spacing w:after="160" w:line="259" w:lineRule="auto"/>
+      </w:pPr>
+      <w:r>
+        <w:t>Step</w:t>
+      </w:r>
+    </w:p>
+    <w:p>
+      <w:pPr>
+        <w:pStyle w:val="ListParagraph"/>
+        <w:widowControl/>
+        <w:numPr>
+          <w:ilvl w:val="2"/>
+          <w:numId w:val="2"/>
+        </w:numPr>
+        <w:suppressAutoHyphens w:val="0"/>
+        <w:spacing w:after="160" w:line="259" w:lineRule="auto"/>
+      </w:pPr>
+      <w:r>
+        <w:t>Step</w:t>
+      </w:r>
+    </w:p>
+    <w:p>
+      <w:pPr>
+        <w:pStyle w:val="ListParagraph"/>
+        <w:widowControl/>
+        <w:numPr>
+          <w:ilvl w:val="2"/>
+          <w:numId w:val="2"/>
+        </w:numPr>
+        <w:suppressAutoHyphens w:val="0"/>
+        <w:spacing w:after="160" w:line="259" w:lineRule="auto"/>
+      </w:pPr>
+      <w:r>
+        <w:t>Step</w:t>
+      </w:r>
+    </w:p>
+    <w:p>
+      <w:pPr>
+        <w:pStyle w:val="ListParagraph"/>
+        <w:widowControl/>
+        <w:suppressAutoHyphens w:val="0"/>
+        <w:spacing w:after="160" w:line="259" w:lineRule="auto"/>
+      </w:pPr>
+      <w:r>
+        <w:t>Using this model, the user could choose one or all of the met</w:t>
+      </w:r>
+      <w:r>
+        <w:t>hods for resetting the defaults</w:t>
+      </w:r>
+      <w:r>
+        <w:t xml:space="preserve">. </w:t>
+      </w:r>
+      <w:r>
+        <w:t xml:space="preserve">I got them to show up with each of the “create” slide tasks by making </w:t>
+      </w:r>
+      <w:r>
+        <w:t>the “Remove/Reset” topic a child of each of these</w:t>
+      </w:r>
+      <w:r>
+        <w:t xml:space="preserve"> tasks. T</w:t>
+      </w:r>
+      <w:r>
+        <w:t>here are more elegant ways of doing this, but I have been unable to get any of them to work.</w:t>
+      </w:r>
+    </w:p>
+    <w:p>
+      <w:pPr>
+        <w:pStyle w:val="ListParagraph"/>
+        <w:widowControl/>
+        <w:suppressAutoHyphens w:val="0"/>
+        <w:spacing w:after="160" w:line="259" w:lineRule="auto"/>
+      </w:pPr>
+    </w:p>
+    <w:p>
+      <w:pPr>
+        <w:pStyle w:val="ListParagraph"/>
+        <w:widowControl/>
+        <w:suppressAutoHyphens w:val="0"/>
+        <w:spacing w:after="160" w:line="259" w:lineRule="auto"/>
+      </w:pPr>
+      <w:r>
+        <w:t>Since I don’t really like having the parent topic of the “reset” tasks being nothing more than a topic with the options just listed and the actual task instructions as separate links I added some more text to this describing when each of the options might be useful.</w:t>
+      </w:r>
+    </w:p>
+    <w:p>
+      <w:pPr>
+        <w:pStyle w:val="ListParagraph"/>
+        <w:widowControl/>
+        <w:suppressAutoHyphens w:val="0"/>
+        <w:spacing w:after="160" w:line="259" w:lineRule="auto"/>
+      </w:pPr>
+    </w:p>
+    <w:p>
+      <w:pPr>
+        <w:pStyle w:val="ListParagraph"/>
+        <w:widowControl/>
+        <w:suppressAutoHyphens w:val="0"/>
+        <w:spacing w:after="160" w:line="259" w:lineRule="auto"/>
+      </w:pPr>
+      <w:r>
+        <w:t>When I originally wrote the task topics I was using line numbers in the Reveal.js HTML file to refer users to places where I had made changes to override the Reveal.js defaults. Initially I was thinking it wouldn’t matter how others style their code because I was referring to a specific file that came with the download that wouldn’t change. Then I thought this file may change in later updates so maybe that wouldn’t work so well after all. Therefore, I modified all the task topics so they didn’</w:t>
+      </w:r>
+      <w:r>
+        <w:t>t have line numbers.</w:t>
+      </w:r>
+    </w:p>
+    <w:p>
+      <w:pPr>
+        <w:pStyle w:val="ListParagraph"/>
+        <w:widowControl/>
+        <w:suppressAutoHyphens w:val="0"/>
+        <w:spacing w:after="160" w:line="259" w:lineRule="auto"/>
+      </w:pPr>
+    </w:p>
+    <w:p>
+      <w:pPr>
+        <w:pStyle w:val="ListParagraph"/>
+        <w:widowControl/>
+        <w:suppressAutoHyphens w:val="0"/>
+        <w:spacing w:after="160" w:line="259" w:lineRule="auto"/>
+      </w:pPr>
+      <w:proofErr w:type="spellStart"/>
+      <w:r>
+        <w:t>Hmmmm</w:t>
+      </w:r>
+      <w:proofErr w:type="spellEnd"/>
+      <w:r>
+        <w:t xml:space="preserve"> – removing the task from the map didn’t change any of the child topics. Can I make task topics children of concept topics?</w:t>
       </w:r>
       <w:bookmarkStart w:id="0" w:name="_GoBack"/>
       <w:bookmarkEnd w:id="0"/>
-      <w:r>
-        <w:rPr>
-          <w:rFonts w:ascii="Times New Roman" w:hAnsi="Times New Roman"/>
-          <w:color w:val="000000"/>
-        </w:rPr>
-        <w:t xml:space="preserve">. </w:t>
-      </w:r>
+    </w:p>
+    <w:p>
+      <w:pPr>
+        <w:pStyle w:val="ListParagraph"/>
+        <w:widowControl/>
+        <w:suppressAutoHyphens w:val="0"/>
+        <w:spacing w:after="160" w:line="259" w:lineRule="auto"/>
+      </w:pPr>
+    </w:p>
+    <w:p>
+      <w:pPr>
+        <w:pStyle w:val="ListParagraph"/>
+        <w:widowControl/>
+        <w:suppressAutoHyphens w:val="0"/>
+        <w:spacing w:after="160" w:line="259" w:lineRule="auto"/>
+      </w:pPr>
     </w:p>
     <w:p>
       <w:pPr>
@@ -717,9 +1028,16 @@
         </w:rPr>
         <w:t xml:space="preserve"> </w:t>
       </w:r>
+      <w:r>
+        <w:rPr>
+          <w:rStyle w:val="CommentReference"/>
+          <w:rFonts w:cs="Mangal"/>
+        </w:rPr>
+        <w:commentReference w:id="1"/>
+      </w:r>
     </w:p>
     <w:sectPr>
-      <w:footerReference w:type="default" r:id="rId6"/>
+      <w:footerReference w:type="default" r:id="rId9"/>
       <w:pgSz w:w="12240" w:h="15840" w:code="1"/>
       <w:pgMar w:top="1138" w:right="1138" w:bottom="1138" w:left="1138" w:header="0" w:footer="0" w:gutter="576"/>
       <w:cols w:space="720"/>
@@ -727,6 +1045,34 @@
     </w:sectPr>
   </w:body>
 </w:document>
+</file>
+
+<file path=word/comments.xml><?xml version="1.0" encoding="utf-8"?>
+<w:comments xmlns:wpc="http://schemas.microsoft.com/office/word/2010/wordprocessingCanvas" xmlns:mc="http://schemas.openxmlformats.org/markup-compatibility/2006" xmlns:o="urn:schemas-microsoft-com:office:office" xmlns:r="http://schemas.openxmlformats.org/officeDocument/2006/relationships" xmlns:m="http://schemas.openxmlformats.org/officeDocument/2006/math" xmlns:v="urn:schemas-microsoft-com:vml" xmlns:wp14="http://schemas.microsoft.com/office/word/2010/wordprocessingDrawing" xmlns:wp="http://schemas.openxmlformats.org/drawingml/2006/wordprocessingDrawing" xmlns:w10="urn:schemas-microsoft-com:office:word" xmlns:w="http://schemas.openxmlformats.org/wordprocessingml/2006/main" xmlns:w14="http://schemas.microsoft.com/office/word/2010/wordml" xmlns:w15="http://schemas.microsoft.com/office/word/2012/wordml" xmlns:wpg="http://schemas.microsoft.com/office/word/2010/wordprocessingGroup" xmlns:wpi="http://schemas.microsoft.com/office/word/2010/wordprocessingInk" xmlns:wne="http://schemas.microsoft.com/office/word/2006/wordml" xmlns:wps="http://schemas.microsoft.com/office/word/2010/wordprocessingShape" mc:Ignorable="w14 w15 wp14">
+  <w:comment w:id="1" w:author="pcuser" w:date="2015-12-22T23:29:00Z" w:initials="p">
+    <w:p>
+      <w:pPr>
+        <w:pStyle w:val="CommentText"/>
+        <w:numPr>
+          <w:ilvl w:val="0"/>
+          <w:numId w:val="3"/>
+        </w:numPr>
+      </w:pPr>
+      <w:r>
+        <w:rPr>
+          <w:rStyle w:val="CommentReference"/>
+        </w:rPr>
+        <w:annotationRef/>
+      </w:r>
+    </w:p>
+  </w:comment>
+</w:comments>
+</file>
+
+<file path=word/commentsExtended.xml><?xml version="1.0" encoding="utf-8"?>
+<w15:commentsEx xmlns:wpc="http://schemas.microsoft.com/office/word/2010/wordprocessingCanvas" xmlns:mc="http://schemas.openxmlformats.org/markup-compatibility/2006" xmlns:o="urn:schemas-microsoft-com:office:office" xmlns:r="http://schemas.openxmlformats.org/officeDocument/2006/relationships" xmlns:m="http://schemas.openxmlformats.org/officeDocument/2006/math" xmlns:v="urn:schemas-microsoft-com:vml" xmlns:wp14="http://schemas.microsoft.com/office/word/2010/wordprocessingDrawing" xmlns:wp="http://schemas.openxmlformats.org/drawingml/2006/wordprocessingDrawing" xmlns:w10="urn:schemas-microsoft-com:office:word" xmlns:w="http://schemas.openxmlformats.org/wordprocessingml/2006/main" xmlns:w14="http://schemas.microsoft.com/office/word/2010/wordml" xmlns:w15="http://schemas.microsoft.com/office/word/2012/wordml" xmlns:wpg="http://schemas.microsoft.com/office/word/2010/wordprocessingGroup" xmlns:wpi="http://schemas.microsoft.com/office/word/2010/wordprocessingInk" xmlns:wne="http://schemas.microsoft.com/office/word/2006/wordml" xmlns:wps="http://schemas.microsoft.com/office/word/2010/wordprocessingShape" mc:Ignorable="w14 w15 wp14">
+  <w15:commentEx w15:paraId="6CEFDC62" w15:done="0"/>
+</w15:commentsEx>
 </file>
 
 <file path=word/endnotes.xml><?xml version="1.0" encoding="utf-8"?>
@@ -818,6 +1164,313 @@
     </w:p>
   </w:footnote>
 </w:footnotes>
+</file>
+
+<file path=word/numbering.xml><?xml version="1.0" encoding="utf-8"?>
+<w:numbering xmlns:wpc="http://schemas.microsoft.com/office/word/2010/wordprocessingCanvas" xmlns:mc="http://schemas.openxmlformats.org/markup-compatibility/2006" xmlns:o="urn:schemas-microsoft-com:office:office" xmlns:r="http://schemas.openxmlformats.org/officeDocument/2006/relationships" xmlns:m="http://schemas.openxmlformats.org/officeDocument/2006/math" xmlns:v="urn:schemas-microsoft-com:vml" xmlns:wp14="http://schemas.microsoft.com/office/word/2010/wordprocessingDrawing" xmlns:wp="http://schemas.openxmlformats.org/drawingml/2006/wordprocessingDrawing" xmlns:w10="urn:schemas-microsoft-com:office:word" xmlns:w="http://schemas.openxmlformats.org/wordprocessingml/2006/main" xmlns:w14="http://schemas.microsoft.com/office/word/2010/wordml" xmlns:w15="http://schemas.microsoft.com/office/word/2012/wordml" xmlns:wpg="http://schemas.microsoft.com/office/word/2010/wordprocessingGroup" xmlns:wpi="http://schemas.microsoft.com/office/word/2010/wordprocessingInk" xmlns:wne="http://schemas.microsoft.com/office/word/2006/wordml" xmlns:wps="http://schemas.microsoft.com/office/word/2010/wordprocessingShape" mc:Ignorable="w14 w15 wp14">
+  <w:abstractNum w:abstractNumId="0" w15:restartNumberingAfterBreak="0">
+    <w:nsid w:val="50DA1407"/>
+    <w:multiLevelType w:val="hybridMultilevel"/>
+    <w:tmpl w:val="4964D54A"/>
+    <w:lvl w:ilvl="0" w:tplc="7442A8E0">
+      <w:start w:val="3"/>
+      <w:numFmt w:val="bullet"/>
+      <w:lvlText w:val="-"/>
+      <w:lvlJc w:val="left"/>
+      <w:pPr>
+        <w:ind w:left="405" w:hanging="360"/>
+      </w:pPr>
+      <w:rPr>
+        <w:rFonts w:ascii="Liberation Serif" w:eastAsia="Droid Sans Fallback" w:hAnsi="Liberation Serif" w:cs="Mangal" w:hint="default"/>
+      </w:rPr>
+    </w:lvl>
+    <w:lvl w:ilvl="1" w:tplc="04090003" w:tentative="1">
+      <w:start w:val="1"/>
+      <w:numFmt w:val="bullet"/>
+      <w:lvlText w:val="o"/>
+      <w:lvlJc w:val="left"/>
+      <w:pPr>
+        <w:ind w:left="1125" w:hanging="360"/>
+      </w:pPr>
+      <w:rPr>
+        <w:rFonts w:ascii="Courier New" w:hAnsi="Courier New" w:cs="Courier New" w:hint="default"/>
+      </w:rPr>
+    </w:lvl>
+    <w:lvl w:ilvl="2" w:tplc="04090005" w:tentative="1">
+      <w:start w:val="1"/>
+      <w:numFmt w:val="bullet"/>
+      <w:lvlText w:val=""/>
+      <w:lvlJc w:val="left"/>
+      <w:pPr>
+        <w:ind w:left="1845" w:hanging="360"/>
+      </w:pPr>
+      <w:rPr>
+        <w:rFonts w:ascii="Wingdings" w:hAnsi="Wingdings" w:hint="default"/>
+      </w:rPr>
+    </w:lvl>
+    <w:lvl w:ilvl="3" w:tplc="04090001" w:tentative="1">
+      <w:start w:val="1"/>
+      <w:numFmt w:val="bullet"/>
+      <w:lvlText w:val=""/>
+      <w:lvlJc w:val="left"/>
+      <w:pPr>
+        <w:ind w:left="2565" w:hanging="360"/>
+      </w:pPr>
+      <w:rPr>
+        <w:rFonts w:ascii="Symbol" w:hAnsi="Symbol" w:hint="default"/>
+      </w:rPr>
+    </w:lvl>
+    <w:lvl w:ilvl="4" w:tplc="04090003" w:tentative="1">
+      <w:start w:val="1"/>
+      <w:numFmt w:val="bullet"/>
+      <w:lvlText w:val="o"/>
+      <w:lvlJc w:val="left"/>
+      <w:pPr>
+        <w:ind w:left="3285" w:hanging="360"/>
+      </w:pPr>
+      <w:rPr>
+        <w:rFonts w:ascii="Courier New" w:hAnsi="Courier New" w:cs="Courier New" w:hint="default"/>
+      </w:rPr>
+    </w:lvl>
+    <w:lvl w:ilvl="5" w:tplc="04090005" w:tentative="1">
+      <w:start w:val="1"/>
+      <w:numFmt w:val="bullet"/>
+      <w:lvlText w:val=""/>
+      <w:lvlJc w:val="left"/>
+      <w:pPr>
+        <w:ind w:left="4005" w:hanging="360"/>
+      </w:pPr>
+      <w:rPr>
+        <w:rFonts w:ascii="Wingdings" w:hAnsi="Wingdings" w:hint="default"/>
+      </w:rPr>
+    </w:lvl>
+    <w:lvl w:ilvl="6" w:tplc="04090001" w:tentative="1">
+      <w:start w:val="1"/>
+      <w:numFmt w:val="bullet"/>
+      <w:lvlText w:val=""/>
+      <w:lvlJc w:val="left"/>
+      <w:pPr>
+        <w:ind w:left="4725" w:hanging="360"/>
+      </w:pPr>
+      <w:rPr>
+        <w:rFonts w:ascii="Symbol" w:hAnsi="Symbol" w:hint="default"/>
+      </w:rPr>
+    </w:lvl>
+    <w:lvl w:ilvl="7" w:tplc="04090003" w:tentative="1">
+      <w:start w:val="1"/>
+      <w:numFmt w:val="bullet"/>
+      <w:lvlText w:val="o"/>
+      <w:lvlJc w:val="left"/>
+      <w:pPr>
+        <w:ind w:left="5445" w:hanging="360"/>
+      </w:pPr>
+      <w:rPr>
+        <w:rFonts w:ascii="Courier New" w:hAnsi="Courier New" w:cs="Courier New" w:hint="default"/>
+      </w:rPr>
+    </w:lvl>
+    <w:lvl w:ilvl="8" w:tplc="04090005" w:tentative="1">
+      <w:start w:val="1"/>
+      <w:numFmt w:val="bullet"/>
+      <w:lvlText w:val=""/>
+      <w:lvlJc w:val="left"/>
+      <w:pPr>
+        <w:ind w:left="6165" w:hanging="360"/>
+      </w:pPr>
+      <w:rPr>
+        <w:rFonts w:ascii="Wingdings" w:hAnsi="Wingdings" w:hint="default"/>
+      </w:rPr>
+    </w:lvl>
+  </w:abstractNum>
+  <w:abstractNum w:abstractNumId="1" w15:restartNumberingAfterBreak="0">
+    <w:nsid w:val="56D61CF0"/>
+    <w:multiLevelType w:val="hybridMultilevel"/>
+    <w:tmpl w:val="A74C7850"/>
+    <w:lvl w:ilvl="0" w:tplc="0409000F">
+      <w:start w:val="1"/>
+      <w:numFmt w:val="decimal"/>
+      <w:lvlText w:val="%1."/>
+      <w:lvlJc w:val="left"/>
+      <w:pPr>
+        <w:ind w:left="720" w:hanging="360"/>
+      </w:pPr>
+    </w:lvl>
+    <w:lvl w:ilvl="1" w:tplc="04090019">
+      <w:start w:val="1"/>
+      <w:numFmt w:val="lowerLetter"/>
+      <w:lvlText w:val="%2."/>
+      <w:lvlJc w:val="left"/>
+      <w:pPr>
+        <w:ind w:left="1440" w:hanging="360"/>
+      </w:pPr>
+    </w:lvl>
+    <w:lvl w:ilvl="2" w:tplc="0409001B">
+      <w:start w:val="1"/>
+      <w:numFmt w:val="lowerRoman"/>
+      <w:lvlText w:val="%3."/>
+      <w:lvlJc w:val="right"/>
+      <w:pPr>
+        <w:ind w:left="2160" w:hanging="180"/>
+      </w:pPr>
+    </w:lvl>
+    <w:lvl w:ilvl="3" w:tplc="0409000F">
+      <w:start w:val="1"/>
+      <w:numFmt w:val="decimal"/>
+      <w:lvlText w:val="%4."/>
+      <w:lvlJc w:val="left"/>
+      <w:pPr>
+        <w:ind w:left="2880" w:hanging="360"/>
+      </w:pPr>
+    </w:lvl>
+    <w:lvl w:ilvl="4" w:tplc="04090019" w:tentative="1">
+      <w:start w:val="1"/>
+      <w:numFmt w:val="lowerLetter"/>
+      <w:lvlText w:val="%5."/>
+      <w:lvlJc w:val="left"/>
+      <w:pPr>
+        <w:ind w:left="3600" w:hanging="360"/>
+      </w:pPr>
+    </w:lvl>
+    <w:lvl w:ilvl="5" w:tplc="0409001B" w:tentative="1">
+      <w:start w:val="1"/>
+      <w:numFmt w:val="lowerRoman"/>
+      <w:lvlText w:val="%6."/>
+      <w:lvlJc w:val="right"/>
+      <w:pPr>
+        <w:ind w:left="4320" w:hanging="180"/>
+      </w:pPr>
+    </w:lvl>
+    <w:lvl w:ilvl="6" w:tplc="0409000F" w:tentative="1">
+      <w:start w:val="1"/>
+      <w:numFmt w:val="decimal"/>
+      <w:lvlText w:val="%7."/>
+      <w:lvlJc w:val="left"/>
+      <w:pPr>
+        <w:ind w:left="5040" w:hanging="360"/>
+      </w:pPr>
+    </w:lvl>
+    <w:lvl w:ilvl="7" w:tplc="04090019" w:tentative="1">
+      <w:start w:val="1"/>
+      <w:numFmt w:val="lowerLetter"/>
+      <w:lvlText w:val="%8."/>
+      <w:lvlJc w:val="left"/>
+      <w:pPr>
+        <w:ind w:left="5760" w:hanging="360"/>
+      </w:pPr>
+    </w:lvl>
+    <w:lvl w:ilvl="8" w:tplc="0409001B" w:tentative="1">
+      <w:start w:val="1"/>
+      <w:numFmt w:val="lowerRoman"/>
+      <w:lvlText w:val="%9."/>
+      <w:lvlJc w:val="right"/>
+      <w:pPr>
+        <w:ind w:left="6480" w:hanging="180"/>
+      </w:pPr>
+    </w:lvl>
+  </w:abstractNum>
+  <w:abstractNum w:abstractNumId="2" w15:restartNumberingAfterBreak="0">
+    <w:nsid w:val="645853D5"/>
+    <w:multiLevelType w:val="hybridMultilevel"/>
+    <w:tmpl w:val="C3AE7508"/>
+    <w:lvl w:ilvl="0" w:tplc="0409000F">
+      <w:start w:val="1"/>
+      <w:numFmt w:val="decimal"/>
+      <w:lvlText w:val="%1."/>
+      <w:lvlJc w:val="left"/>
+      <w:pPr>
+        <w:ind w:left="720" w:hanging="360"/>
+      </w:pPr>
+    </w:lvl>
+    <w:lvl w:ilvl="1" w:tplc="04090019" w:tentative="1">
+      <w:start w:val="1"/>
+      <w:numFmt w:val="lowerLetter"/>
+      <w:lvlText w:val="%2."/>
+      <w:lvlJc w:val="left"/>
+      <w:pPr>
+        <w:ind w:left="1440" w:hanging="360"/>
+      </w:pPr>
+    </w:lvl>
+    <w:lvl w:ilvl="2" w:tplc="0409001B" w:tentative="1">
+      <w:start w:val="1"/>
+      <w:numFmt w:val="lowerRoman"/>
+      <w:lvlText w:val="%3."/>
+      <w:lvlJc w:val="right"/>
+      <w:pPr>
+        <w:ind w:left="2160" w:hanging="180"/>
+      </w:pPr>
+    </w:lvl>
+    <w:lvl w:ilvl="3" w:tplc="0409000F" w:tentative="1">
+      <w:start w:val="1"/>
+      <w:numFmt w:val="decimal"/>
+      <w:lvlText w:val="%4."/>
+      <w:lvlJc w:val="left"/>
+      <w:pPr>
+        <w:ind w:left="2880" w:hanging="360"/>
+      </w:pPr>
+    </w:lvl>
+    <w:lvl w:ilvl="4" w:tplc="04090019" w:tentative="1">
+      <w:start w:val="1"/>
+      <w:numFmt w:val="lowerLetter"/>
+      <w:lvlText w:val="%5."/>
+      <w:lvlJc w:val="left"/>
+      <w:pPr>
+        <w:ind w:left="3600" w:hanging="360"/>
+      </w:pPr>
+    </w:lvl>
+    <w:lvl w:ilvl="5" w:tplc="0409001B" w:tentative="1">
+      <w:start w:val="1"/>
+      <w:numFmt w:val="lowerRoman"/>
+      <w:lvlText w:val="%6."/>
+      <w:lvlJc w:val="right"/>
+      <w:pPr>
+        <w:ind w:left="4320" w:hanging="180"/>
+      </w:pPr>
+    </w:lvl>
+    <w:lvl w:ilvl="6" w:tplc="0409000F" w:tentative="1">
+      <w:start w:val="1"/>
+      <w:numFmt w:val="decimal"/>
+      <w:lvlText w:val="%7."/>
+      <w:lvlJc w:val="left"/>
+      <w:pPr>
+        <w:ind w:left="5040" w:hanging="360"/>
+      </w:pPr>
+    </w:lvl>
+    <w:lvl w:ilvl="7" w:tplc="04090019" w:tentative="1">
+      <w:start w:val="1"/>
+      <w:numFmt w:val="lowerLetter"/>
+      <w:lvlText w:val="%8."/>
+      <w:lvlJc w:val="left"/>
+      <w:pPr>
+        <w:ind w:left="5760" w:hanging="360"/>
+      </w:pPr>
+    </w:lvl>
+    <w:lvl w:ilvl="8" w:tplc="0409001B" w:tentative="1">
+      <w:start w:val="1"/>
+      <w:numFmt w:val="lowerRoman"/>
+      <w:lvlText w:val="%9."/>
+      <w:lvlJc w:val="right"/>
+      <w:pPr>
+        <w:ind w:left="6480" w:hanging="180"/>
+      </w:pPr>
+    </w:lvl>
+  </w:abstractNum>
+  <w:num w:numId="1">
+    <w:abstractNumId w:val="2"/>
+  </w:num>
+  <w:num w:numId="2">
+    <w:abstractNumId w:val="1"/>
+  </w:num>
+  <w:num w:numId="3">
+    <w:abstractNumId w:val="0"/>
+  </w:num>
+</w:numbering>
+</file>
+
+<file path=word/people.xml><?xml version="1.0" encoding="utf-8"?>
+<w15:people xmlns:wpc="http://schemas.microsoft.com/office/word/2010/wordprocessingCanvas" xmlns:mc="http://schemas.openxmlformats.org/markup-compatibility/2006" xmlns:o="urn:schemas-microsoft-com:office:office" xmlns:r="http://schemas.openxmlformats.org/officeDocument/2006/relationships" xmlns:m="http://schemas.openxmlformats.org/officeDocument/2006/math" xmlns:v="urn:schemas-microsoft-com:vml" xmlns:wp14="http://schemas.microsoft.com/office/word/2010/wordprocessingDrawing" xmlns:wp="http://schemas.openxmlformats.org/drawingml/2006/wordprocessingDrawing" xmlns:w10="urn:schemas-microsoft-com:office:word" xmlns:w="http://schemas.openxmlformats.org/wordprocessingml/2006/main" xmlns:w14="http://schemas.microsoft.com/office/word/2010/wordml" xmlns:w15="http://schemas.microsoft.com/office/word/2012/wordml" xmlns:wpg="http://schemas.microsoft.com/office/word/2010/wordprocessingGroup" xmlns:wpi="http://schemas.microsoft.com/office/word/2010/wordprocessingInk" xmlns:wne="http://schemas.microsoft.com/office/word/2006/wordml" xmlns:wps="http://schemas.microsoft.com/office/word/2010/wordprocessingShape" mc:Ignorable="w14 w15 wp14">
+  <w15:person w15:author="pcuser">
+    <w15:presenceInfo w15:providerId="None" w15:userId="pcuser"/>
+  </w15:person>
+</w15:people>
 </file>
 
 <file path=word/styles.xml><?xml version="1.0" encoding="utf-8"?>
@@ -1367,6 +2020,116 @@
       <w:szCs w:val="21"/>
     </w:rPr>
   </w:style>
+  <w:style w:type="paragraph" w:styleId="ListParagraph">
+    <w:name w:val="List Paragraph"/>
+    <w:basedOn w:val="Normal"/>
+    <w:uiPriority w:val="34"/>
+    <w:qFormat/>
+    <w:rsid w:val="00733A7E"/>
+    <w:pPr>
+      <w:ind w:left="720"/>
+      <w:contextualSpacing/>
+    </w:pPr>
+    <w:rPr>
+      <w:rFonts w:cs="Mangal"/>
+      <w:szCs w:val="21"/>
+    </w:rPr>
+  </w:style>
+  <w:style w:type="character" w:styleId="CommentReference">
+    <w:name w:val="annotation reference"/>
+    <w:basedOn w:val="DefaultParagraphFont"/>
+    <w:uiPriority w:val="99"/>
+    <w:semiHidden/>
+    <w:unhideWhenUsed/>
+    <w:rsid w:val="004D2508"/>
+    <w:rPr>
+      <w:sz w:val="16"/>
+      <w:szCs w:val="16"/>
+    </w:rPr>
+  </w:style>
+  <w:style w:type="paragraph" w:styleId="CommentText">
+    <w:name w:val="annotation text"/>
+    <w:basedOn w:val="Normal"/>
+    <w:link w:val="CommentTextChar"/>
+    <w:uiPriority w:val="99"/>
+    <w:semiHidden/>
+    <w:unhideWhenUsed/>
+    <w:rsid w:val="004D2508"/>
+    <w:rPr>
+      <w:rFonts w:cs="Mangal"/>
+      <w:sz w:val="20"/>
+      <w:szCs w:val="18"/>
+    </w:rPr>
+  </w:style>
+  <w:style w:type="character" w:customStyle="1" w:styleId="CommentTextChar">
+    <w:name w:val="Comment Text Char"/>
+    <w:basedOn w:val="DefaultParagraphFont"/>
+    <w:link w:val="CommentText"/>
+    <w:uiPriority w:val="99"/>
+    <w:semiHidden/>
+    <w:rsid w:val="004D2508"/>
+    <w:rPr>
+      <w:rFonts w:cs="Mangal"/>
+      <w:sz w:val="20"/>
+      <w:szCs w:val="18"/>
+    </w:rPr>
+  </w:style>
+  <w:style w:type="paragraph" w:styleId="CommentSubject">
+    <w:name w:val="annotation subject"/>
+    <w:basedOn w:val="CommentText"/>
+    <w:next w:val="CommentText"/>
+    <w:link w:val="CommentSubjectChar"/>
+    <w:uiPriority w:val="99"/>
+    <w:semiHidden/>
+    <w:unhideWhenUsed/>
+    <w:rsid w:val="004D2508"/>
+    <w:rPr>
+      <w:b/>
+      <w:bCs/>
+    </w:rPr>
+  </w:style>
+  <w:style w:type="character" w:customStyle="1" w:styleId="CommentSubjectChar">
+    <w:name w:val="Comment Subject Char"/>
+    <w:basedOn w:val="CommentTextChar"/>
+    <w:link w:val="CommentSubject"/>
+    <w:uiPriority w:val="99"/>
+    <w:semiHidden/>
+    <w:rsid w:val="004D2508"/>
+    <w:rPr>
+      <w:rFonts w:cs="Mangal"/>
+      <w:b/>
+      <w:bCs/>
+      <w:sz w:val="20"/>
+      <w:szCs w:val="18"/>
+    </w:rPr>
+  </w:style>
+  <w:style w:type="paragraph" w:styleId="BalloonText">
+    <w:name w:val="Balloon Text"/>
+    <w:basedOn w:val="Normal"/>
+    <w:link w:val="BalloonTextChar"/>
+    <w:uiPriority w:val="99"/>
+    <w:semiHidden/>
+    <w:unhideWhenUsed/>
+    <w:rsid w:val="004D2508"/>
+    <w:rPr>
+      <w:rFonts w:ascii="Segoe UI" w:hAnsi="Segoe UI" w:cs="Mangal"/>
+      <w:sz w:val="18"/>
+      <w:szCs w:val="16"/>
+    </w:rPr>
+  </w:style>
+  <w:style w:type="character" w:customStyle="1" w:styleId="BalloonTextChar">
+    <w:name w:val="Balloon Text Char"/>
+    <w:basedOn w:val="DefaultParagraphFont"/>
+    <w:link w:val="BalloonText"/>
+    <w:uiPriority w:val="99"/>
+    <w:semiHidden/>
+    <w:rsid w:val="004D2508"/>
+    <w:rPr>
+      <w:rFonts w:ascii="Segoe UI" w:hAnsi="Segoe UI" w:cs="Mangal"/>
+      <w:sz w:val="18"/>
+      <w:szCs w:val="16"/>
+    </w:rPr>
+  </w:style>
 </w:styles>
 </file>
 

</xml_diff>